<commit_message>
Revised + Rephrased Conclusion
</commit_message>
<xml_diff>
--- a/306_final_report.docx
+++ b/306_final_report.docx
@@ -1,6 +1,6 @@
 
 <file path=word/document.xml><?xml version="1.0" encoding="utf-8"?>
-<w:document xmlns:wpc="http://schemas.microsoft.com/office/word/2010/wordprocessingCanvas" xmlns:cx="http://schemas.microsoft.com/office/drawing/2014/chartex" xmlns:cx1="http://schemas.microsoft.com/office/drawing/2015/9/8/chartex" xmlns:cx2="http://schemas.microsoft.com/office/drawing/2015/10/21/chartex" xmlns:cx3="http://schemas.microsoft.com/office/drawing/2016/5/9/chartex" xmlns:cx4="http://schemas.microsoft.com/office/drawing/2016/5/10/chartex" xmlns:cx5="http://schemas.microsoft.com/office/drawing/2016/5/11/chartex" xmlns:cx6="http://schemas.microsoft.com/office/drawing/2016/5/12/chartex" xmlns:cx7="http://schemas.microsoft.com/office/drawing/2016/5/13/chartex" xmlns:cx8="http://schemas.microsoft.com/office/drawing/2016/5/14/chartex" xmlns:mc="http://schemas.openxmlformats.org/markup-compatibility/2006" xmlns:aink="http://schemas.microsoft.com/office/drawing/2016/ink" xmlns:am3d="http://schemas.microsoft.com/office/drawing/2017/model3d" xmlns:o="urn:schemas-microsoft-com:office:office" xmlns:oel="http://schemas.microsoft.com/office/2019/extlst" xmlns:r="http://schemas.openxmlformats.org/officeDocument/2006/relationships" xmlns:m="http://schemas.openxmlformats.org/officeDocument/2006/math" xmlns:v="urn:schemas-microsoft-com:vml" xmlns:wp14="http://schemas.microsoft.com/office/word/2010/wordprocessingDrawing" xmlns:wp="http://schemas.openxmlformats.org/drawingml/2006/wordprocessingDrawing" xmlns:w10="urn:schemas-microsoft-com:office:word" xmlns:w="http://schemas.openxmlformats.org/wordprocessingml/2006/main" xmlns:w14="http://schemas.microsoft.com/office/word/2010/wordml" xmlns:w15="http://schemas.microsoft.com/office/word/2012/wordml" xmlns:w16cex="http://schemas.microsoft.com/office/word/2018/wordml/cex" xmlns:w16cid="http://schemas.microsoft.com/office/word/2016/wordml/cid" xmlns:w16="http://schemas.microsoft.com/office/word/2018/wordml" xmlns:w16sdtdh="http://schemas.microsoft.com/office/word/2020/wordml/sdtdatahash" xmlns:w16se="http://schemas.microsoft.com/office/word/2015/wordml/symex" xmlns:wpg="http://schemas.microsoft.com/office/word/2010/wordprocessingGroup" xmlns:wpi="http://schemas.microsoft.com/office/word/2010/wordprocessingInk" xmlns:wne="http://schemas.microsoft.com/office/word/2006/wordml" xmlns:wps="http://schemas.microsoft.com/office/word/2010/wordprocessingShape" mc:Ignorable="w14 w15 w16se w16cid w16 w16cex w16sdtdh wp14">
+<w:document xmlns:wpc="http://schemas.microsoft.com/office/word/2010/wordprocessingCanvas" xmlns:cx="http://schemas.microsoft.com/office/drawing/2014/chartex" xmlns:cx1="http://schemas.microsoft.com/office/drawing/2015/9/8/chartex" xmlns:cx2="http://schemas.microsoft.com/office/drawing/2015/10/21/chartex" xmlns:cx3="http://schemas.microsoft.com/office/drawing/2016/5/9/chartex" xmlns:cx4="http://schemas.microsoft.com/office/drawing/2016/5/10/chartex" xmlns:cx5="http://schemas.microsoft.com/office/drawing/2016/5/11/chartex" xmlns:cx6="http://schemas.microsoft.com/office/drawing/2016/5/12/chartex" xmlns:cx7="http://schemas.microsoft.com/office/drawing/2016/5/13/chartex" xmlns:cx8="http://schemas.microsoft.com/office/drawing/2016/5/14/chartex" xmlns:mc="http://schemas.openxmlformats.org/markup-compatibility/2006" xmlns:aink="http://schemas.microsoft.com/office/drawing/2016/ink" xmlns:am3d="http://schemas.microsoft.com/office/drawing/2017/model3d" xmlns:o="urn:schemas-microsoft-com:office:office" xmlns:oel="http://schemas.microsoft.com/office/2019/extlst" xmlns:r="http://schemas.openxmlformats.org/officeDocument/2006/relationships" xmlns:m="http://schemas.openxmlformats.org/officeDocument/2006/math" xmlns:v="urn:schemas-microsoft-com:vml" xmlns:wp14="http://schemas.microsoft.com/office/word/2010/wordprocessingDrawing" xmlns:wp="http://schemas.openxmlformats.org/drawingml/2006/wordprocessingDrawing" xmlns:w10="urn:schemas-microsoft-com:office:word" xmlns:w="http://schemas.openxmlformats.org/wordprocessingml/2006/main" xmlns:w14="http://schemas.microsoft.com/office/word/2010/wordml" xmlns:w15="http://schemas.microsoft.com/office/word/2012/wordml" xmlns:w16cex="http://schemas.microsoft.com/office/word/2018/wordml/cex" xmlns:w16cid="http://schemas.microsoft.com/office/word/2016/wordml/cid" xmlns:w16="http://schemas.microsoft.com/office/word/2018/wordml" xmlns:w16du="http://schemas.microsoft.com/office/word/2023/wordml/word16du" xmlns:w16sdtdh="http://schemas.microsoft.com/office/word/2020/wordml/sdtdatahash" xmlns:w16se="http://schemas.microsoft.com/office/word/2015/wordml/symex" xmlns:wpg="http://schemas.microsoft.com/office/word/2010/wordprocessingGroup" xmlns:wpi="http://schemas.microsoft.com/office/word/2010/wordprocessingInk" xmlns:wne="http://schemas.microsoft.com/office/word/2006/wordml" xmlns:wps="http://schemas.microsoft.com/office/word/2010/wordprocessingShape" mc:Ignorable="w14 w15 w16se w16cid w16 w16cex w16sdtdh w16du wp14">
   <w:body>
     <w:p>
       <w:pPr>
@@ -29,6 +29,46 @@
           <w:szCs w:val="32"/>
         </w:rPr>
         <w:t>CarDekho</w:t>
+      </w:r>
+      <w:proofErr w:type="spellEnd"/>
+    </w:p>
+    <w:p>
+      <w:pPr>
+        <w:rPr>
+          <w:sz w:val="21"/>
+          <w:szCs w:val="21"/>
+        </w:rPr>
+      </w:pPr>
+      <w:r>
+        <w:rPr>
+          <w:sz w:val="21"/>
+          <w:szCs w:val="21"/>
+        </w:rPr>
+        <w:t xml:space="preserve">By: Wei Lu, David Dominguez Morales, Joyce Cao, </w:t>
+      </w:r>
+      <w:proofErr w:type="spellStart"/>
+      <w:r>
+        <w:rPr>
+          <w:sz w:val="21"/>
+          <w:szCs w:val="21"/>
+        </w:rPr>
+        <w:t>Hrishi</w:t>
+      </w:r>
+      <w:proofErr w:type="spellEnd"/>
+      <w:r>
+        <w:rPr>
+          <w:sz w:val="21"/>
+          <w:szCs w:val="21"/>
+        </w:rPr>
+        <w:t xml:space="preserve"> </w:t>
+      </w:r>
+      <w:proofErr w:type="spellStart"/>
+      <w:r>
+        <w:rPr>
+          <w:sz w:val="21"/>
+          <w:szCs w:val="21"/>
+        </w:rPr>
+        <w:t>Logani</w:t>
       </w:r>
       <w:proofErr w:type="spellEnd"/>
     </w:p>
@@ -2016,7 +2056,21 @@
           <w:sz w:val="20"/>
           <w:szCs w:val="20"/>
         </w:rPr>
-        <w:t xml:space="preserve">and only a small number of vehicles price above that price. Similarly, </w:t>
+        <w:t>and only a small number of vehicles price</w:t>
+      </w:r>
+      <w:r>
+        <w:rPr>
+          <w:sz w:val="20"/>
+          <w:szCs w:val="20"/>
+        </w:rPr>
+        <w:t>d</w:t>
+      </w:r>
+      <w:r>
+        <w:rPr>
+          <w:sz w:val="20"/>
+          <w:szCs w:val="20"/>
+        </w:rPr>
+        <w:t xml:space="preserve"> above that price. Similarly, </w:t>
       </w:r>
       <w:r>
         <w:rPr>
@@ -2313,27 +2367,25 @@
           <w:sz w:val="20"/>
           <w:szCs w:val="20"/>
         </w:rPr>
-        <w:t xml:space="preserve"> </w:t>
-      </w:r>
-      <w:proofErr w:type="spellStart"/>
-      <w:r>
-        <w:rPr>
-          <w:b/>
-          <w:bCs/>
-          <w:sz w:val="20"/>
-          <w:szCs w:val="20"/>
-        </w:rPr>
-        <w:t>v.s</w:t>
-      </w:r>
-      <w:proofErr w:type="spellEnd"/>
-      <w:r>
-        <w:rPr>
-          <w:b/>
-          <w:bCs/>
-          <w:sz w:val="20"/>
-          <w:szCs w:val="20"/>
-        </w:rPr>
-        <w:t>. Year</w:t>
+        <w:t xml:space="preserve"> vs</w:t>
+      </w:r>
+      <w:r>
+        <w:rPr>
+          <w:b/>
+          <w:bCs/>
+          <w:sz w:val="20"/>
+          <w:szCs w:val="20"/>
+        </w:rPr>
+        <w:t>.</w:t>
+      </w:r>
+      <w:r>
+        <w:rPr>
+          <w:b/>
+          <w:bCs/>
+          <w:sz w:val="20"/>
+          <w:szCs w:val="20"/>
+        </w:rPr>
+        <w:t xml:space="preserve"> Year</w:t>
       </w:r>
       <w:r>
         <w:rPr>
@@ -2363,27 +2415,25 @@
           <w:sz w:val="20"/>
           <w:szCs w:val="20"/>
         </w:rPr>
-        <w:t xml:space="preserve">Selling Price </w:t>
-      </w:r>
-      <w:proofErr w:type="spellStart"/>
-      <w:r>
-        <w:rPr>
-          <w:b/>
-          <w:bCs/>
-          <w:sz w:val="20"/>
-          <w:szCs w:val="20"/>
-        </w:rPr>
-        <w:t>v.s</w:t>
-      </w:r>
-      <w:proofErr w:type="spellEnd"/>
-      <w:r>
-        <w:rPr>
-          <w:b/>
-          <w:bCs/>
-          <w:sz w:val="20"/>
-          <w:szCs w:val="20"/>
-        </w:rPr>
-        <w:t>. Km Driven</w:t>
+        <w:t>Selling Price v</w:t>
+      </w:r>
+      <w:r>
+        <w:rPr>
+          <w:b/>
+          <w:bCs/>
+          <w:sz w:val="20"/>
+          <w:szCs w:val="20"/>
+        </w:rPr>
+        <w:t>s.</w:t>
+      </w:r>
+      <w:r>
+        <w:rPr>
+          <w:b/>
+          <w:bCs/>
+          <w:sz w:val="20"/>
+          <w:szCs w:val="20"/>
+        </w:rPr>
+        <w:t xml:space="preserve"> Km Driven</w:t>
       </w:r>
       <w:r>
         <w:rPr>
@@ -2397,7 +2447,21 @@
           <w:sz w:val="20"/>
           <w:szCs w:val="20"/>
         </w:rPr>
-        <w:t>, we observe weak negative relationship. However, the outliers with large values make it difficult to see the trend clearly.</w:t>
+        <w:t xml:space="preserve">, we observe </w:t>
+      </w:r>
+      <w:r>
+        <w:rPr>
+          <w:sz w:val="20"/>
+          <w:szCs w:val="20"/>
+        </w:rPr>
+        <w:t xml:space="preserve">a </w:t>
+      </w:r>
+      <w:r>
+        <w:rPr>
+          <w:sz w:val="20"/>
+          <w:szCs w:val="20"/>
+        </w:rPr>
+        <w:t>weak negative relationship. However, the outliers with large values make it difficult to see the trend clearly.</w:t>
       </w:r>
     </w:p>
     <w:p>
@@ -2852,14 +2916,21 @@
           <w:sz w:val="20"/>
           <w:szCs w:val="20"/>
         </w:rPr>
-        <w:t xml:space="preserve"> (Appendix 1.04)</w:t>
-      </w:r>
-      <w:r>
-        <w:rPr>
-          <w:sz w:val="20"/>
-          <w:szCs w:val="20"/>
-        </w:rPr>
-        <w:t>, we determined 1250000</w:t>
+        <w:t xml:space="preserve"> </w:t>
+      </w:r>
+      <w:r>
+        <w:rPr>
+          <w:sz w:val="20"/>
+          <w:szCs w:val="20"/>
+        </w:rPr>
+        <w:t xml:space="preserve">above, </w:t>
+      </w:r>
+      <w:r>
+        <w:rPr>
+          <w:sz w:val="20"/>
+          <w:szCs w:val="20"/>
+        </w:rPr>
+        <w:t>we determined 1250000</w:t>
       </w:r>
       <w:r>
         <w:rPr>
@@ -2986,7 +3057,35 @@
           <w:sz w:val="20"/>
           <w:szCs w:val="20"/>
         </w:rPr>
-        <w:t xml:space="preserve">This correlation matrix supports our hypothesis that newer cars (cars with higher year value) tend to be more expensive. This is reflected in a moderate positive correlation with selling price (+0.41), and is consistent with our previous findings, though it is not as strong as expected. The kilometers driven display a weak negative correlation with selling price (-0.19). This indicates that the fewer kilometers driven, the higher the price of the car. This aligns with the logic that a car with lower mileage is closer to being new, and therefore, more valuable. Finally, the correlation between year and kilometers driven is negative and moderate (-0.42), implying that newer cars are less likely to have high mileage since older cars have been used longer, which is intuitive as well. </w:t>
+        <w:t>This correlation matrix supports our hypothesis that newer cars (cars with higher year value) tend to be more expensive. This is reflected in a moderate positive correlation with selling price (+0.41), and is consistent with our previous findings, though it is not as strong as expected. The kilometers driven display a weak negative correlation with selling price (-0.19). This indicates that the fewer kilometers driven, the higher the price of the car. This aligns with the logic that a car with lower mileage is closer to being new, and therefore, more valuable. Finally, the correlation between year and kilometers driven is</w:t>
+      </w:r>
+      <w:r>
+        <w:rPr>
+          <w:sz w:val="20"/>
+          <w:szCs w:val="20"/>
+        </w:rPr>
+        <w:t xml:space="preserve"> moderate and</w:t>
+      </w:r>
+      <w:r>
+        <w:rPr>
+          <w:sz w:val="20"/>
+          <w:szCs w:val="20"/>
+        </w:rPr>
+        <w:t xml:space="preserve"> negative</w:t>
+      </w:r>
+      <w:r>
+        <w:rPr>
+          <w:sz w:val="20"/>
+          <w:szCs w:val="20"/>
+        </w:rPr>
+        <w:t xml:space="preserve"> </w:t>
+      </w:r>
+      <w:r>
+        <w:rPr>
+          <w:sz w:val="20"/>
+          <w:szCs w:val="20"/>
+        </w:rPr>
+        <w:t xml:space="preserve">(-0.42), implying that newer cars are less likely to have high mileage since older cars have been used longer, which is intuitive as well. </w:t>
       </w:r>
       <w:r>
         <w:rPr>
@@ -3301,14 +3400,27 @@
       <w:r>
         <w:t xml:space="preserve">Table </w:t>
       </w:r>
-      <w:fldSimple w:instr=" SEQ Table \* ARABIC ">
-        <w:r>
-          <w:rPr>
-            <w:noProof/>
-          </w:rPr>
-          <w:t>1</w:t>
-        </w:r>
-      </w:fldSimple>
+      <w:r>
+        <w:fldChar w:fldCharType="begin"/>
+      </w:r>
+      <w:r>
+        <w:instrText xml:space="preserve"> SEQ Table \* ARABIC </w:instrText>
+      </w:r>
+      <w:r>
+        <w:fldChar w:fldCharType="separate"/>
+      </w:r>
+      <w:r>
+        <w:rPr>
+          <w:noProof/>
+        </w:rPr>
+        <w:t>1</w:t>
+      </w:r>
+      <w:r>
+        <w:rPr>
+          <w:noProof/>
+        </w:rPr>
+        <w:fldChar w:fldCharType="end"/>
+      </w:r>
       <w:r>
         <w:t xml:space="preserve"> model with </w:t>
       </w:r>
@@ -10697,28 +10809,7 @@
           <w:sz w:val="20"/>
           <w:szCs w:val="20"/>
         </w:rPr>
-        <w:t xml:space="preserve"> </w:t>
-      </w:r>
-      <w:r>
-        <w:rPr>
-          <w:sz w:val="20"/>
-          <w:szCs w:val="20"/>
-        </w:rPr>
-        <w:t xml:space="preserve">cars is lower than that of </w:t>
-      </w:r>
-      <w:r>
-        <w:rPr>
-          <w:sz w:val="20"/>
-          <w:szCs w:val="20"/>
-        </w:rPr>
-        <w:t xml:space="preserve">automatic </w:t>
-      </w:r>
-      <w:r>
-        <w:rPr>
-          <w:sz w:val="20"/>
-          <w:szCs w:val="20"/>
-        </w:rPr>
-        <w:t xml:space="preserve">cars by a factor of </w:t>
+        <w:t xml:space="preserve"> cars is lower than that of automatic cars by a factor of </w:t>
       </w:r>
       <m:oMath>
         <m:sSup>
@@ -10749,23 +10840,7 @@
                 <w:sz w:val="20"/>
                 <w:szCs w:val="20"/>
               </w:rPr>
-              <m:t>-</m:t>
-            </m:r>
-            <m:r>
-              <w:rPr>
-                <w:rFonts w:ascii="Cambria Math" w:hAnsi="Cambria Math"/>
-                <w:sz w:val="20"/>
-                <w:szCs w:val="20"/>
-              </w:rPr>
-              <m:t>4.514</m:t>
-            </m:r>
-            <m:r>
-              <w:rPr>
-                <w:rFonts w:ascii="Cambria Math" w:hAnsi="Cambria Math"/>
-                <w:sz w:val="20"/>
-                <w:szCs w:val="20"/>
-              </w:rPr>
-              <m:t>*</m:t>
+              <m:t>-4.514*</m:t>
             </m:r>
             <m:sSup>
               <m:sSupPr>
@@ -10821,14 +10896,7 @@
           <w:sz w:val="20"/>
           <w:szCs w:val="20"/>
         </w:rPr>
-        <w:t>)</w:t>
-      </w:r>
-      <w:r>
-        <w:rPr>
-          <w:sz w:val="20"/>
-          <w:szCs w:val="20"/>
-        </w:rPr>
-        <w:t>.</w:t>
+        <w:t>).</w:t>
       </w:r>
     </w:p>
     <w:p>
@@ -10872,35 +10940,7 @@
           <w:sz w:val="20"/>
           <w:szCs w:val="20"/>
         </w:rPr>
-        <w:t xml:space="preserve"> cars is </w:t>
-      </w:r>
-      <w:r>
-        <w:rPr>
-          <w:sz w:val="20"/>
-          <w:szCs w:val="20"/>
-        </w:rPr>
-        <w:t>higher</w:t>
-      </w:r>
-      <w:r>
-        <w:rPr>
-          <w:sz w:val="20"/>
-          <w:szCs w:val="20"/>
-        </w:rPr>
-        <w:t xml:space="preserve"> than that of </w:t>
-      </w:r>
-      <w:r>
-        <w:rPr>
-          <w:sz w:val="20"/>
-          <w:szCs w:val="20"/>
-        </w:rPr>
-        <w:t>economical</w:t>
-      </w:r>
-      <w:r>
-        <w:rPr>
-          <w:sz w:val="20"/>
-          <w:szCs w:val="20"/>
-        </w:rPr>
-        <w:t xml:space="preserve"> cars by a factor of </w:t>
+        <w:t xml:space="preserve"> cars is higher than that of economical cars by a factor of </w:t>
       </w:r>
       <m:oMath>
         <m:sSup>
@@ -11081,15 +11121,7 @@
                 <w:sz w:val="20"/>
                 <w:szCs w:val="20"/>
               </w:rPr>
-              <m:t>5.603</m:t>
-            </m:r>
-            <m:r>
-              <w:rPr>
-                <w:rFonts w:ascii="Cambria Math" w:hAnsi="Cambria Math"/>
-                <w:sz w:val="20"/>
-                <w:szCs w:val="20"/>
-              </w:rPr>
-              <m:t>*10</m:t>
+              <m:t>5.603*10</m:t>
             </m:r>
           </m:e>
           <m:sup>
@@ -11170,16 +11202,7 @@
           <w:sz w:val="20"/>
           <w:szCs w:val="20"/>
         </w:rPr>
-        <w:t>T</w:t>
-      </w:r>
-      <w:r>
-        <w:rPr>
-          <w:b/>
-          <w:bCs/>
-          <w:sz w:val="20"/>
-          <w:szCs w:val="20"/>
-        </w:rPr>
-        <w:t>he rates of change</w:t>
+        <w:t>The rates of change</w:t>
       </w:r>
       <w:r>
         <w:rPr>
@@ -11285,14 +11308,49 @@
           <w:sz w:val="20"/>
           <w:szCs w:val="20"/>
         </w:rPr>
-        <w:t xml:space="preserve">Most estimates are as expected. Less driven, newer cars tend to be expensive; </w:t>
-      </w:r>
-      <w:r>
-        <w:rPr>
-          <w:sz w:val="20"/>
-          <w:szCs w:val="20"/>
-        </w:rPr>
-        <w:t xml:space="preserve">The prices of diesel, automatic, luxury cars tend to be higher. We found that there’s strong relationship between selling price and the type of sellers, in particular, dealers tend to sale cars in higher prices. However, some estimates of the rates of change across owners are </w:t>
+        <w:t>Most estimates are as expected. Less driven, newer cars tend to be expensive</w:t>
+      </w:r>
+      <w:r>
+        <w:rPr>
+          <w:sz w:val="20"/>
+          <w:szCs w:val="20"/>
+        </w:rPr>
+        <w:t>. As well, t</w:t>
+      </w:r>
+      <w:r>
+        <w:rPr>
+          <w:sz w:val="20"/>
+          <w:szCs w:val="20"/>
+        </w:rPr>
+        <w:t>he prices of diesel, automatic, luxury cars tend to be higher. We found that there’s strong relationship between selling price and the type of sellers, in particular, dealers tend to s</w:t>
+      </w:r>
+      <w:r>
+        <w:rPr>
+          <w:sz w:val="20"/>
+          <w:szCs w:val="20"/>
+        </w:rPr>
+        <w:t>ell</w:t>
+      </w:r>
+      <w:r>
+        <w:rPr>
+          <w:sz w:val="20"/>
+          <w:szCs w:val="20"/>
+        </w:rPr>
+        <w:t xml:space="preserve"> cars </w:t>
+      </w:r>
+      <w:r>
+        <w:rPr>
+          <w:sz w:val="20"/>
+          <w:szCs w:val="20"/>
+        </w:rPr>
+        <w:t xml:space="preserve">at </w:t>
+      </w:r>
+      <w:r>
+        <w:rPr>
+          <w:sz w:val="20"/>
+          <w:szCs w:val="20"/>
+        </w:rPr>
+        <w:t xml:space="preserve">higher prices. However, some estimates of the rates of change across owners are </w:t>
       </w:r>
       <w:r>
         <w:rPr>
@@ -11322,14 +11380,7 @@
           <w:sz w:val="20"/>
           <w:szCs w:val="20"/>
         </w:rPr>
-        <w:t>s</w:t>
-      </w:r>
-      <w:r>
-        <w:rPr>
-          <w:sz w:val="20"/>
-          <w:szCs w:val="20"/>
-        </w:rPr>
-        <w:t xml:space="preserve"> relative to </w:t>
+        <w:t xml:space="preserve">s relative to </w:t>
       </w:r>
       <w:r>
         <w:rPr>
@@ -11380,7 +11431,14 @@
           <w:sz w:val="20"/>
           <w:szCs w:val="20"/>
         </w:rPr>
-        <w:t xml:space="preserve">The expected log selling price increases significantly as the distance driven increases. </w:t>
+        <w:t>In fact, t</w:t>
+      </w:r>
+      <w:r>
+        <w:rPr>
+          <w:sz w:val="20"/>
+          <w:szCs w:val="20"/>
+        </w:rPr>
+        <w:t xml:space="preserve">he expected log selling price increases significantly as the distance driven increases. </w:t>
       </w:r>
       <w:r>
         <w:rPr>
@@ -11416,7 +11474,21 @@
           <w:sz w:val="20"/>
           <w:szCs w:val="20"/>
         </w:rPr>
-        <w:t>f used cars, resulting the positive slope. However, further research is needed to confirm this hypothesis.</w:t>
+        <w:t xml:space="preserve">f used cars, resulting </w:t>
+      </w:r>
+      <w:r>
+        <w:rPr>
+          <w:sz w:val="20"/>
+          <w:szCs w:val="20"/>
+        </w:rPr>
+        <w:t xml:space="preserve">in </w:t>
+      </w:r>
+      <w:r>
+        <w:rPr>
+          <w:sz w:val="20"/>
+          <w:szCs w:val="20"/>
+        </w:rPr>
+        <w:t>the positive slope. However, further research is needed to confirm this hypothesis.</w:t>
       </w:r>
     </w:p>
     <w:p>
@@ -11465,6 +11537,13 @@
           <w:sz w:val="20"/>
           <w:szCs w:val="20"/>
         </w:rPr>
+        <w:t>ly</w:t>
+      </w:r>
+      <w:r>
+        <w:rPr>
+          <w:sz w:val="20"/>
+          <w:szCs w:val="20"/>
+        </w:rPr>
         <w:t xml:space="preserve">, </w:t>
       </w:r>
       <w:r>
@@ -11479,14 +11558,56 @@
           <w:sz w:val="20"/>
           <w:szCs w:val="20"/>
         </w:rPr>
-        <w:t>Second, the scope of model selection is limited by the number of interactions. Third, the data set is provided online instead of via experiments, so all conclusions are restricted to the ranges of predictors.</w:t>
-      </w:r>
-      <w:r>
-        <w:rPr>
-          <w:sz w:val="20"/>
-          <w:szCs w:val="20"/>
-        </w:rPr>
-        <w:t xml:space="preserve"> Fourth, the bought price of used cars may be an underlying variable which is not contained in this data set, leading to weaker model performance.</w:t>
+        <w:t>Second</w:t>
+      </w:r>
+      <w:r>
+        <w:rPr>
+          <w:sz w:val="20"/>
+          <w:szCs w:val="20"/>
+        </w:rPr>
+        <w:t>ly</w:t>
+      </w:r>
+      <w:r>
+        <w:rPr>
+          <w:sz w:val="20"/>
+          <w:szCs w:val="20"/>
+        </w:rPr>
+        <w:t>, the scope of model selection is limited by the number of interactions. Third</w:t>
+      </w:r>
+      <w:r>
+        <w:rPr>
+          <w:sz w:val="20"/>
+          <w:szCs w:val="20"/>
+        </w:rPr>
+        <w:t>ly</w:t>
+      </w:r>
+      <w:r>
+        <w:rPr>
+          <w:sz w:val="20"/>
+          <w:szCs w:val="20"/>
+        </w:rPr>
+        <w:t>, the data set is provided online instead of via experiments, so all conclusions are restricted to the ranges of predictors.</w:t>
+      </w:r>
+      <w:r>
+        <w:rPr>
+          <w:sz w:val="20"/>
+          <w:szCs w:val="20"/>
+        </w:rPr>
+        <w:t xml:space="preserve"> </w:t>
+      </w:r>
+      <w:r>
+        <w:rPr>
+          <w:sz w:val="20"/>
+          <w:szCs w:val="20"/>
+        </w:rPr>
+        <w:t>Finally</w:t>
+      </w:r>
+      <w:r>
+        <w:rPr>
+          <w:sz w:val="20"/>
+          <w:szCs w:val="20"/>
+        </w:rPr>
+        <w:t>, the bought price of used cars may be an underlying variable which is not contained in this data set, leading to weaker model performance.</w:t>
       </w:r>
     </w:p>
     <w:p>
@@ -11529,7 +11650,21 @@
           <w:sz w:val="20"/>
           <w:szCs w:val="20"/>
         </w:rPr>
-        <w:t xml:space="preserve">Based on this study, users </w:t>
+        <w:t xml:space="preserve">Based on this study, </w:t>
+      </w:r>
+      <w:r>
+        <w:rPr>
+          <w:sz w:val="20"/>
+          <w:szCs w:val="20"/>
+        </w:rPr>
+        <w:t xml:space="preserve">while </w:t>
+      </w:r>
+      <w:r>
+        <w:rPr>
+          <w:sz w:val="20"/>
+          <w:szCs w:val="20"/>
+        </w:rPr>
+        <w:t xml:space="preserve">users </w:t>
       </w:r>
       <w:r>
         <w:rPr>
@@ -11559,26 +11694,21 @@
           <w:sz w:val="20"/>
           <w:szCs w:val="20"/>
         </w:rPr>
-        <w:t xml:space="preserve"> with their intuition most of time. However, the trait, the number of previous owners, sometime behaves counterintuitively. It is worthwhile to compare the prices if preferred cars have different previous owners.</w:t>
-      </w:r>
-    </w:p>
-    <w:p>
-      <w:pPr>
-        <w:rPr>
-          <w:b/>
-          <w:bCs/>
-          <w:sz w:val="32"/>
-          <w:szCs w:val="32"/>
-        </w:rPr>
-      </w:pPr>
-      <w:r>
-        <w:rPr>
-          <w:b/>
-          <w:bCs/>
-          <w:sz w:val="32"/>
-          <w:szCs w:val="32"/>
-        </w:rPr>
-        <w:br w:type="page"/>
+        <w:t xml:space="preserve"> with their intuition most of time</w:t>
+      </w:r>
+      <w:r>
+        <w:rPr>
+          <w:sz w:val="20"/>
+          <w:szCs w:val="20"/>
+        </w:rPr>
+        <w:t xml:space="preserve">, the influence of prior ownership highlights the importance of carefully comparing the prices across vehicles with different ownership histories. </w:t>
+      </w:r>
+      <w:r>
+        <w:rPr>
+          <w:sz w:val="20"/>
+          <w:szCs w:val="20"/>
+        </w:rPr>
+        <w:t>Future research could help validate these findings and explore other contributing factors, such as purchase price, to gain deeper insights into the determinants of used car pricing.</w:t>
       </w:r>
     </w:p>
     <w:p>
@@ -13469,7 +13599,7 @@
 </file>
 
 <file path=word/numbering.xml><?xml version="1.0" encoding="utf-8"?>
-<w:numbering xmlns:wpc="http://schemas.microsoft.com/office/word/2010/wordprocessingCanvas" xmlns:cx="http://schemas.microsoft.com/office/drawing/2014/chartex" xmlns:cx1="http://schemas.microsoft.com/office/drawing/2015/9/8/chartex" xmlns:cx2="http://schemas.microsoft.com/office/drawing/2015/10/21/chartex" xmlns:cx3="http://schemas.microsoft.com/office/drawing/2016/5/9/chartex" xmlns:cx4="http://schemas.microsoft.com/office/drawing/2016/5/10/chartex" xmlns:cx5="http://schemas.microsoft.com/office/drawing/2016/5/11/chartex" xmlns:cx6="http://schemas.microsoft.com/office/drawing/2016/5/12/chartex" xmlns:cx7="http://schemas.microsoft.com/office/drawing/2016/5/13/chartex" xmlns:cx8="http://schemas.microsoft.com/office/drawing/2016/5/14/chartex" xmlns:mc="http://schemas.openxmlformats.org/markup-compatibility/2006" xmlns:aink="http://schemas.microsoft.com/office/drawing/2016/ink" xmlns:am3d="http://schemas.microsoft.com/office/drawing/2017/model3d" xmlns:o="urn:schemas-microsoft-com:office:office" xmlns:oel="http://schemas.microsoft.com/office/2019/extlst" xmlns:r="http://schemas.openxmlformats.org/officeDocument/2006/relationships" xmlns:m="http://schemas.openxmlformats.org/officeDocument/2006/math" xmlns:v="urn:schemas-microsoft-com:vml" xmlns:wp14="http://schemas.microsoft.com/office/word/2010/wordprocessingDrawing" xmlns:wp="http://schemas.openxmlformats.org/drawingml/2006/wordprocessingDrawing" xmlns:w10="urn:schemas-microsoft-com:office:word" xmlns:w="http://schemas.openxmlformats.org/wordprocessingml/2006/main" xmlns:w14="http://schemas.microsoft.com/office/word/2010/wordml" xmlns:w15="http://schemas.microsoft.com/office/word/2012/wordml" xmlns:w16cex="http://schemas.microsoft.com/office/word/2018/wordml/cex" xmlns:w16cid="http://schemas.microsoft.com/office/word/2016/wordml/cid" xmlns:w16="http://schemas.microsoft.com/office/word/2018/wordml" xmlns:w16sdtdh="http://schemas.microsoft.com/office/word/2020/wordml/sdtdatahash" xmlns:w16se="http://schemas.microsoft.com/office/word/2015/wordml/symex" xmlns:wpg="http://schemas.microsoft.com/office/word/2010/wordprocessingGroup" xmlns:wpi="http://schemas.microsoft.com/office/word/2010/wordprocessingInk" xmlns:wne="http://schemas.microsoft.com/office/word/2006/wordml" xmlns:wps="http://schemas.microsoft.com/office/word/2010/wordprocessingShape" mc:Ignorable="w14 w15 w16se w16cid w16 w16cex w16sdtdh wp14">
+<w:numbering xmlns:wpc="http://schemas.microsoft.com/office/word/2010/wordprocessingCanvas" xmlns:cx="http://schemas.microsoft.com/office/drawing/2014/chartex" xmlns:cx1="http://schemas.microsoft.com/office/drawing/2015/9/8/chartex" xmlns:cx2="http://schemas.microsoft.com/office/drawing/2015/10/21/chartex" xmlns:cx3="http://schemas.microsoft.com/office/drawing/2016/5/9/chartex" xmlns:cx4="http://schemas.microsoft.com/office/drawing/2016/5/10/chartex" xmlns:cx5="http://schemas.microsoft.com/office/drawing/2016/5/11/chartex" xmlns:cx6="http://schemas.microsoft.com/office/drawing/2016/5/12/chartex" xmlns:cx7="http://schemas.microsoft.com/office/drawing/2016/5/13/chartex" xmlns:cx8="http://schemas.microsoft.com/office/drawing/2016/5/14/chartex" xmlns:mc="http://schemas.openxmlformats.org/markup-compatibility/2006" xmlns:aink="http://schemas.microsoft.com/office/drawing/2016/ink" xmlns:am3d="http://schemas.microsoft.com/office/drawing/2017/model3d" xmlns:o="urn:schemas-microsoft-com:office:office" xmlns:oel="http://schemas.microsoft.com/office/2019/extlst" xmlns:r="http://schemas.openxmlformats.org/officeDocument/2006/relationships" xmlns:m="http://schemas.openxmlformats.org/officeDocument/2006/math" xmlns:v="urn:schemas-microsoft-com:vml" xmlns:wp14="http://schemas.microsoft.com/office/word/2010/wordprocessingDrawing" xmlns:wp="http://schemas.openxmlformats.org/drawingml/2006/wordprocessingDrawing" xmlns:w10="urn:schemas-microsoft-com:office:word" xmlns:w="http://schemas.openxmlformats.org/wordprocessingml/2006/main" xmlns:w14="http://schemas.microsoft.com/office/word/2010/wordml" xmlns:w15="http://schemas.microsoft.com/office/word/2012/wordml" xmlns:w16cex="http://schemas.microsoft.com/office/word/2018/wordml/cex" xmlns:w16cid="http://schemas.microsoft.com/office/word/2016/wordml/cid" xmlns:w16="http://schemas.microsoft.com/office/word/2018/wordml" xmlns:w16du="http://schemas.microsoft.com/office/word/2023/wordml/word16du" xmlns:w16sdtdh="http://schemas.microsoft.com/office/word/2020/wordml/sdtdatahash" xmlns:w16se="http://schemas.microsoft.com/office/word/2015/wordml/symex" xmlns:wpg="http://schemas.microsoft.com/office/word/2010/wordprocessingGroup" xmlns:wpi="http://schemas.microsoft.com/office/word/2010/wordprocessingInk" xmlns:wne="http://schemas.microsoft.com/office/word/2006/wordml" xmlns:wps="http://schemas.microsoft.com/office/word/2010/wordprocessingShape" mc:Ignorable="w14 w15 w16se w16cid w16 w16cex w16sdtdh w16du wp14">
   <w:abstractNum w:abstractNumId="0" w15:restartNumberingAfterBreak="0">
     <w:nsid w:val="062C0202"/>
     <w:multiLevelType w:val="hybridMultilevel"/>
@@ -15829,7 +15959,7 @@
 </file>
 
 <file path=word/styles.xml><?xml version="1.0" encoding="utf-8"?>
-<w:styles xmlns:mc="http://schemas.openxmlformats.org/markup-compatibility/2006" xmlns:r="http://schemas.openxmlformats.org/officeDocument/2006/relationships" xmlns:w="http://schemas.openxmlformats.org/wordprocessingml/2006/main" xmlns:w14="http://schemas.microsoft.com/office/word/2010/wordml" xmlns:w15="http://schemas.microsoft.com/office/word/2012/wordml" xmlns:w16cex="http://schemas.microsoft.com/office/word/2018/wordml/cex" xmlns:w16cid="http://schemas.microsoft.com/office/word/2016/wordml/cid" xmlns:w16="http://schemas.microsoft.com/office/word/2018/wordml" xmlns:w16sdtdh="http://schemas.microsoft.com/office/word/2020/wordml/sdtdatahash" xmlns:w16se="http://schemas.microsoft.com/office/word/2015/wordml/symex" mc:Ignorable="w14 w15 w16se w16cid w16 w16cex w16sdtdh">
+<w:styles xmlns:mc="http://schemas.openxmlformats.org/markup-compatibility/2006" xmlns:r="http://schemas.openxmlformats.org/officeDocument/2006/relationships" xmlns:w="http://schemas.openxmlformats.org/wordprocessingml/2006/main" xmlns:w14="http://schemas.microsoft.com/office/word/2010/wordml" xmlns:w15="http://schemas.microsoft.com/office/word/2012/wordml" xmlns:w16cex="http://schemas.microsoft.com/office/word/2018/wordml/cex" xmlns:w16cid="http://schemas.microsoft.com/office/word/2016/wordml/cid" xmlns:w16="http://schemas.microsoft.com/office/word/2018/wordml" xmlns:w16du="http://schemas.microsoft.com/office/word/2023/wordml/word16du" xmlns:w16sdtdh="http://schemas.microsoft.com/office/word/2020/wordml/sdtdatahash" xmlns:w16se="http://schemas.microsoft.com/office/word/2015/wordml/symex" mc:Ignorable="w14 w15 w16se w16cid w16 w16cex w16sdtdh w16du">
   <w:docDefaults>
     <w:rPrDefault>
       <w:rPr>

</xml_diff>